<commit_message>
Updated Personas, Scenarios and Use Cases
</commit_message>
<xml_diff>
--- a/research/use cases/Buying product from website.docx
+++ b/research/use cases/Buying product from website.docx
@@ -1109,7 +1109,6 @@
           <w:u w:val="single" w:color="000000"/>
           <w:lang w:val="nl-NL" w:bidi="ar-SA"/>
         </w:rPr>
-        <w:lastRenderedPageBreak/>
         <w:t>Steps:</w:t>
       </w:r>
     </w:p>
@@ -1154,9 +1153,56 @@
         <w:t>Exceptions:</w:t>
       </w:r>
     </w:p>
-    <w:p>
+    <w:p/>
+    <w:p/>
+    <w:p/>
+    <w:p/>
+    <w:p/>
+    <w:p/>
+    <w:p>
+      <w:r>
+        <w:t>// How many use cases should we have? Maybe 4?</w:t>
+      </w:r>
+    </w:p>
+    <w:p>
+      <w:r>
+        <w:t>// One use case for every persona</w:t>
+      </w:r>
+    </w:p>
+    <w:p>
+      <w:r>
+        <w:t xml:space="preserve">// Probable use cases for us. </w:t>
+      </w:r>
       <w:bookmarkStart w:id="0" w:name="_GoBack"/>
       <w:bookmarkEnd w:id="0"/>
+    </w:p>
+    <w:p>
+      <w:r>
+        <w:t>//</w:t>
+      </w:r>
+      <w:r>
+        <w:t xml:space="preserve"> Information for Fiona</w:t>
+      </w:r>
+    </w:p>
+    <w:p>
+      <w:r>
+        <w:t>// Buying for Jack</w:t>
+      </w:r>
+    </w:p>
+    <w:p>
+      <w:r>
+        <w:t>// Newsletters for Zakaria</w:t>
+      </w:r>
+    </w:p>
+    <w:p>
+      <w:r>
+        <w:t>// Community</w:t>
+      </w:r>
+    </w:p>
+    <w:p>
+      <w:r>
+        <w:t>// Branding / FAQ / contact</w:t>
+      </w:r>
     </w:p>
     <w:sectPr>
       <w:pgSz w:w="12240" w:h="15840"/>
@@ -1918,17 +1964,17 @@
     <w:lsdException w:name="Hashtag" w:semiHidden="1" w:unhideWhenUsed="1"/>
     <w:lsdException w:name="Unresolved Mention" w:semiHidden="1" w:unhideWhenUsed="1"/>
   </w:latentStyles>
-  <w:style w:type="paragraph" w:default="1" w:styleId="Standaard">
+  <w:style w:type="paragraph" w:default="1" w:styleId="Normal">
     <w:name w:val="Normal"/>
     <w:qFormat/>
   </w:style>
-  <w:style w:type="character" w:default="1" w:styleId="Standaardalinea-lettertype">
+  <w:style w:type="character" w:default="1" w:styleId="DefaultParagraphFont">
     <w:name w:val="Default Paragraph Font"/>
     <w:uiPriority w:val="1"/>
     <w:semiHidden/>
     <w:unhideWhenUsed/>
   </w:style>
-  <w:style w:type="table" w:default="1" w:styleId="Standaardtabel">
+  <w:style w:type="table" w:default="1" w:styleId="TableNormal">
     <w:name w:val="Normal Table"/>
     <w:uiPriority w:val="99"/>
     <w:semiHidden/>
@@ -1943,7 +1989,7 @@
       </w:tblCellMar>
     </w:tblPr>
   </w:style>
-  <w:style w:type="numbering" w:default="1" w:styleId="Geenlijst">
+  <w:style w:type="numbering" w:default="1" w:styleId="NoList">
     <w:name w:val="No List"/>
     <w:uiPriority w:val="99"/>
     <w:semiHidden/>
@@ -1951,8 +1997,8 @@
   </w:style>
   <w:style w:type="paragraph" w:customStyle="1" w:styleId="Heading">
     <w:name w:val="Heading"/>
-    <w:basedOn w:val="Standaard"/>
-    <w:next w:val="Plattetekst"/>
+    <w:basedOn w:val="Normal"/>
+    <w:next w:val="BodyText"/>
     <w:qFormat/>
     <w:pPr>
       <w:keepNext/>
@@ -1964,20 +2010,20 @@
       <w:szCs w:val="28"/>
     </w:rPr>
   </w:style>
-  <w:style w:type="paragraph" w:styleId="Plattetekst">
+  <w:style w:type="paragraph" w:styleId="BodyText">
     <w:name w:val="Body Text"/>
-    <w:basedOn w:val="Standaard"/>
+    <w:basedOn w:val="Normal"/>
     <w:pPr>
       <w:spacing w:after="140" w:line="288" w:lineRule="auto"/>
     </w:pPr>
   </w:style>
-  <w:style w:type="paragraph" w:styleId="Lijst">
+  <w:style w:type="paragraph" w:styleId="List">
     <w:name w:val="List"/>
-    <w:basedOn w:val="Plattetekst"/>
+    <w:basedOn w:val="BodyText"/>
   </w:style>
-  <w:style w:type="paragraph" w:styleId="Bijschrift">
+  <w:style w:type="paragraph" w:styleId="Caption">
     <w:name w:val="caption"/>
-    <w:basedOn w:val="Standaard"/>
+    <w:basedOn w:val="Normal"/>
     <w:qFormat/>
     <w:pPr>
       <w:suppressLineNumbers/>
@@ -1990,7 +2036,7 @@
   </w:style>
   <w:style w:type="paragraph" w:customStyle="1" w:styleId="Index">
     <w:name w:val="Index"/>
-    <w:basedOn w:val="Standaard"/>
+    <w:basedOn w:val="Normal"/>
     <w:qFormat/>
     <w:pPr>
       <w:suppressLineNumbers/>

</xml_diff>